<commit_message>
漢字のルビ化ミス修正（349, 726, 961, 1323, 3414, 4302）
</commit_message>
<xml_diff>
--- a/朗読者用_Word_h/01_ENDSVILLE400_h.docx
+++ b/朗読者用_Word_h/01_ENDSVILLE400_h.docx
@@ -18211,8 +18211,6 @@
         </w:rPr>
         <w:t>がした。</w:t>
       </w:r>
-      <w:bookmarkStart w:id="0" w:name="_GoBack"/>
-      <w:bookmarkEnd w:id="0"/>
       <w:r>
         <w:rPr>
           <w:rFonts w:hint="eastAsia"/>
@@ -47575,7 +47573,48 @@
           <w:rFonts w:hint="eastAsia"/>
           <w:sz w:val="24"/>
         </w:rPr>
-        <w:t>を剝(は)ぎ</w:t>
+        <w:t>を</w:t>
+      </w:r>
+      <w:r>
+        <w:rPr>
+          <w:sz w:val="24"/>
+        </w:rPr>
+        <w:ruby>
+          <w:rubyPr>
+            <w:rubyAlign w:val="distributeSpace"/>
+            <w:hps w:val="16"/>
+            <w:hpsRaise w:val="24"/>
+            <w:hpsBaseText w:val="24"/>
+            <w:lid w:val="ja-JP"/>
+          </w:rubyPr>
+          <w:rt>
+            <w:r>
+              <w:rPr>
+                <w:rFonts w:ascii="游明朝" w:eastAsia="游明朝" w:hAnsi="游明朝"/>
+                <w:sz w:val="16"/>
+              </w:rPr>
+              <w:t>は</w:t>
+            </w:r>
+          </w:rt>
+          <w:rubyBase>
+            <w:r>
+              <w:rPr>
+                <w:rFonts w:hint="eastAsia"/>
+                <w:sz w:val="24"/>
+              </w:rPr>
+              <w:t>剝</w:t>
+            </w:r>
+          </w:rubyBase>
+        </w:ruby>
+      </w:r>
+      <w:bookmarkStart w:id="0" w:name="_GoBack"/>
+      <w:bookmarkEnd w:id="0"/>
+      <w:r>
+        <w:rPr>
+          <w:rFonts w:hint="eastAsia"/>
+          <w:sz w:val="24"/>
+        </w:rPr>
+        <w:t>ぎ</w:t>
       </w:r>
       <w:r>
         <w:rPr>

</xml_diff>